<commit_message>
feat(main): report for lab03 was added
</commit_message>
<xml_diff>
--- a/labs/lab03/report/Л03_Филатов_отчёт.docx
+++ b/labs/lab03/report/Л03_Филатов_отчёт.docx
@@ -15,7 +15,7 @@
         <w:pStyle w:val="Subtitle"/>
       </w:pPr>
       <w:r>
-        <w:t xml:space="preserve">Дисциплина: архитектура компьютера</w:t>
+        <w:t xml:space="preserve">Дисциплина: Архитектура компьютера</w:t>
       </w:r>
     </w:p>
     <w:p>
@@ -75,13 +75,7 @@
         <w:pStyle w:val="FirstParagraph"/>
       </w:pPr>
       <w:r>
-        <w:t xml:space="preserve">Целью работы - научиться оформлять отчеты, используя легковесный</w:t>
-      </w:r>
-      <w:r>
-        <w:t xml:space="preserve"> </w:t>
-      </w:r>
-      <w:r>
-        <w:t xml:space="preserve">язык разметки Markdown.</w:t>
+        <w:t xml:space="preserve">Цель работы - научиться оформлять отчеты, используя легковесный язык разметки Markdown.</w:t>
       </w:r>
     </w:p>
     <w:bookmarkEnd w:id="20"/>
@@ -187,53 +181,47 @@
         <w:t xml:space="preserve"> </w:t>
       </w:r>
       <w:r>
-        <w:t xml:space="preserve">Чтобы вложить один список в другой, необходимо добавить отступ для элементов дочернего списка.</w:t>
+        <w:t xml:space="preserve">Неупорядоченный (маркированный) список можно отформатировать с помощью звездочек или тире.</w:t>
       </w:r>
       <w:r>
         <w:t xml:space="preserve"> </w:t>
       </w:r>
       <w:r>
-        <w:t xml:space="preserve">Неупорядоченный (маркированный) список можно отформатировать с помощью звездочек или тире.</w:t>
+        <w:t xml:space="preserve">Вложить один список в другой можно, добавив отступ для элементов дочернего списка.</w:t>
       </w:r>
       <w:r>
         <w:t xml:space="preserve"> </w:t>
       </w:r>
       <w:r>
-        <w:t xml:space="preserve">Вложить один список в другой можно, добавив отступ для элементов дочернего списка.</w:t>
+        <w:t xml:space="preserve">Синтаксис Markdown для встроенной ссылки состоит из части [link text], представляющей текст гиперссылки, и части (file-name.md) – URL-адреса или имени файла, на который дается ссылка.</w:t>
       </w:r>
       <w:r>
         <w:t xml:space="preserve"> </w:t>
       </w:r>
       <w:r>
-        <w:t xml:space="preserve">Синтаксис Markdown для встроенной ссылки состоит из части [link text], представляющей текст гиперссылки, и части (file-name.md) – URL-адреса или имени файла, на который дается ссылка.</w:t>
+        <w:t xml:space="preserve">Markdown поддерживает как встраивание фрагментов кода в предложение, так и их размещение между предложениями в виде отдельных огражденных блоков. Огражденные блоки кода — это простой способ выделить синтаксис для фрагментов кода.</w:t>
       </w:r>
       <w:r>
         <w:t xml:space="preserve"> </w:t>
       </w:r>
       <w:r>
-        <w:t xml:space="preserve">Markdown поддерживает как встраивание фрагментов кода в предложение, так и их размещение между предложениями в виде отдельных огражденных блоков. Огражденные блоки кода — это простой способ выделить синтаксис для фрагментов кода.</w:t>
+        <w:t xml:space="preserve">Внутритекстовые формулы делаются аналогично формулам LaTeX.</w:t>
       </w:r>
       <w:r>
         <w:t xml:space="preserve"> </w:t>
       </w:r>
       <w:r>
-        <w:t xml:space="preserve">Внутритекстовые формулы делаются аналогично формулам LaTeX.</w:t>
+        <w:t xml:space="preserve">В Markdown вставить изображение в документ можно с помощью непосредственного указания адреса изображения.</w:t>
       </w:r>
       <w:r>
         <w:t xml:space="preserve"> </w:t>
       </w:r>
       <w:r>
-        <w:t xml:space="preserve">В Markdown вставить изображение в документ можно с помощью непосредственного указания адреса изображения.</w:t>
-      </w:r>
-      <w:r>
-        <w:t xml:space="preserve"> </w:t>
-      </w:r>
-      <w:r>
-        <w:t xml:space="preserve">Можно преобразовать файл README.md используя команду pandoc.</w:t>
+        <w:t xml:space="preserve">Можно провести компиляцию md файла с помощью Makefile, используя команду make.</w:t>
       </w:r>
     </w:p>
     <w:bookmarkEnd w:id="22"/>
-    <w:bookmarkStart w:id="61" w:name="выполнение-лабораторной-работы"/>
+    <w:bookmarkStart w:id="89" w:name="выполнение-лабораторной-работы"/>
     <w:p>
       <w:pPr>
         <w:pStyle w:val="Heading1"/>
@@ -251,7 +239,7 @@
         <w:t xml:space="preserve">Выполнение лабораторной работы</w:t>
       </w:r>
     </w:p>
-    <w:bookmarkStart w:id="59" w:name="X7cba6099df0c601139b57d8cd46d24c13854017"/>
+    <w:bookmarkStart w:id="71" w:name="X7cba6099df0c601139b57d8cd46d24c13854017"/>
     <w:p>
       <w:pPr>
         <w:pStyle w:val="Heading2"/>
@@ -664,7 +652,7 @@
         <w:pStyle w:val="BodyText"/>
       </w:pPr>
       <w:r>
-        <w:t xml:space="preserve">Открываю файловый менеджер и проверяю, что файлы были удалены(рис. 7).</w:t>
+        <w:t xml:space="preserve">Открываю файловый менеджер и проверяю, что файлы были удалены (рис. 7).</w:t>
       </w:r>
     </w:p>
     <w:bookmarkStart w:id="50" w:name="fig:007"/>
@@ -854,8 +842,203 @@
       </w:r>
     </w:p>
     <w:bookmarkEnd w:id="58"/>
-    <w:bookmarkEnd w:id="59"/>
-    <w:bookmarkStart w:id="60" w:name="задание-для-самостоятельной-работы."/>
+    <w:p>
+      <w:pPr>
+        <w:pStyle w:val="BodyText"/>
+      </w:pPr>
+      <w:r>
+        <w:t xml:space="preserve">Заполняю отчет, переименовываю его командой mv и компилирую с использованием Makefile (рис. 10).</w:t>
+      </w:r>
+    </w:p>
+    <w:bookmarkStart w:id="62" w:name="fig:010"/>
+    <w:p>
+      <w:pPr>
+        <w:pStyle w:val="CaptionedFigure"/>
+      </w:pPr>
+      <w:r>
+        <w:drawing>
+          <wp:inline>
+            <wp:extent cx="3733800" cy="761822"/>
+            <wp:effectExtent b="0" l="0" r="0" t="0"/>
+            <wp:docPr descr="Рис. 10: Заполнение и компиляция отчёта по лабораторной работе №3" title="" id="60" name="Picture"/>
+            <a:graphic>
+              <a:graphicData uri="http://schemas.openxmlformats.org/drawingml/2006/picture">
+                <pic:pic>
+                  <pic:nvPicPr>
+                    <pic:cNvPr descr="image/10.png" id="61" name="Picture"/>
+                    <pic:cNvPicPr>
+                      <a:picLocks noChangeArrowheads="1" noChangeAspect="1"/>
+                    </pic:cNvPicPr>
+                  </pic:nvPicPr>
+                  <pic:blipFill>
+                    <a:blip r:embed="rId59"/>
+                    <a:stretch>
+                      <a:fillRect/>
+                    </a:stretch>
+                  </pic:blipFill>
+                  <pic:spPr bwMode="auto">
+                    <a:xfrm>
+                      <a:off x="0" y="0"/>
+                      <a:ext cx="3733800" cy="761822"/>
+                    </a:xfrm>
+                    <a:prstGeom prst="rect">
+                      <a:avLst/>
+                    </a:prstGeom>
+                    <a:noFill/>
+                    <a:ln w="9525">
+                      <a:noFill/>
+                      <a:headEnd/>
+                      <a:tailEnd/>
+                    </a:ln>
+                  </pic:spPr>
+                </pic:pic>
+              </a:graphicData>
+            </a:graphic>
+          </wp:inline>
+        </w:drawing>
+      </w:r>
+    </w:p>
+    <w:p>
+      <w:pPr>
+        <w:pStyle w:val="ImageCaption"/>
+      </w:pPr>
+      <w:r>
+        <w:t xml:space="preserve">Рис. 10: Заполнение и компиляция отчёта по лабораторной работе №3</w:t>
+      </w:r>
+    </w:p>
+    <w:bookmarkEnd w:id="62"/>
+    <w:p>
+      <w:pPr>
+        <w:pStyle w:val="BodyText"/>
+      </w:pPr>
+      <w:r>
+        <w:t xml:space="preserve">Проверяю корректность полученных файлов (рис. 11).</w:t>
+      </w:r>
+    </w:p>
+    <w:bookmarkStart w:id="66" w:name="fig:011"/>
+    <w:p>
+      <w:pPr>
+        <w:pStyle w:val="CaptionedFigure"/>
+      </w:pPr>
+      <w:r>
+        <w:drawing>
+          <wp:inline>
+            <wp:extent cx="3733800" cy="2044514"/>
+            <wp:effectExtent b="0" l="0" r="0" t="0"/>
+            <wp:docPr descr="Рис. 11: Проверка файлов" title="" id="64" name="Picture"/>
+            <a:graphic>
+              <a:graphicData uri="http://schemas.openxmlformats.org/drawingml/2006/picture">
+                <pic:pic>
+                  <pic:nvPicPr>
+                    <pic:cNvPr descr="image/11.png" id="65" name="Picture"/>
+                    <pic:cNvPicPr>
+                      <a:picLocks noChangeArrowheads="1" noChangeAspect="1"/>
+                    </pic:cNvPicPr>
+                  </pic:nvPicPr>
+                  <pic:blipFill>
+                    <a:blip r:embed="rId63"/>
+                    <a:stretch>
+                      <a:fillRect/>
+                    </a:stretch>
+                  </pic:blipFill>
+                  <pic:spPr bwMode="auto">
+                    <a:xfrm>
+                      <a:off x="0" y="0"/>
+                      <a:ext cx="3733800" cy="2044514"/>
+                    </a:xfrm>
+                    <a:prstGeom prst="rect">
+                      <a:avLst/>
+                    </a:prstGeom>
+                    <a:noFill/>
+                    <a:ln w="9525">
+                      <a:noFill/>
+                      <a:headEnd/>
+                      <a:tailEnd/>
+                    </a:ln>
+                  </pic:spPr>
+                </pic:pic>
+              </a:graphicData>
+            </a:graphic>
+          </wp:inline>
+        </w:drawing>
+      </w:r>
+    </w:p>
+    <w:p>
+      <w:pPr>
+        <w:pStyle w:val="ImageCaption"/>
+      </w:pPr>
+      <w:r>
+        <w:t xml:space="preserve">Рис. 11: Проверка файлов</w:t>
+      </w:r>
+    </w:p>
+    <w:bookmarkEnd w:id="66"/>
+    <w:p>
+      <w:pPr>
+        <w:pStyle w:val="BodyText"/>
+      </w:pPr>
+      <w:r>
+        <w:t xml:space="preserve">Загружаю файлы на github (рис. 12).</w:t>
+      </w:r>
+    </w:p>
+    <w:bookmarkStart w:id="70" w:name="fig:012"/>
+    <w:p>
+      <w:pPr>
+        <w:pStyle w:val="CaptionedFigure"/>
+      </w:pPr>
+      <w:r>
+        <w:drawing>
+          <wp:inline>
+            <wp:extent cx="3733800" cy="2661744"/>
+            <wp:effectExtent b="0" l="0" r="0" t="0"/>
+            <wp:docPr descr="Рис. 12: Загрузка файлов на github" title="" id="68" name="Picture"/>
+            <a:graphic>
+              <a:graphicData uri="http://schemas.openxmlformats.org/drawingml/2006/picture">
+                <pic:pic>
+                  <pic:nvPicPr>
+                    <pic:cNvPr descr="image/12.png" id="69" name="Picture"/>
+                    <pic:cNvPicPr>
+                      <a:picLocks noChangeArrowheads="1" noChangeAspect="1"/>
+                    </pic:cNvPicPr>
+                  </pic:nvPicPr>
+                  <pic:blipFill>
+                    <a:blip r:embed="rId67"/>
+                    <a:stretch>
+                      <a:fillRect/>
+                    </a:stretch>
+                  </pic:blipFill>
+                  <pic:spPr bwMode="auto">
+                    <a:xfrm>
+                      <a:off x="0" y="0"/>
+                      <a:ext cx="3733800" cy="2661744"/>
+                    </a:xfrm>
+                    <a:prstGeom prst="rect">
+                      <a:avLst/>
+                    </a:prstGeom>
+                    <a:noFill/>
+                    <a:ln w="9525">
+                      <a:noFill/>
+                      <a:headEnd/>
+                      <a:tailEnd/>
+                    </a:ln>
+                  </pic:spPr>
+                </pic:pic>
+              </a:graphicData>
+            </a:graphic>
+          </wp:inline>
+        </w:drawing>
+      </w:r>
+    </w:p>
+    <w:p>
+      <w:pPr>
+        <w:pStyle w:val="ImageCaption"/>
+      </w:pPr>
+      <w:r>
+        <w:t xml:space="preserve">Рис. 12: Загрузка файлов на github</w:t>
+      </w:r>
+    </w:p>
+    <w:bookmarkEnd w:id="70"/>
+    <w:bookmarkEnd w:id="71"/>
+    <w:bookmarkStart w:id="88" w:name="задание-для-самостоятельной-работы."/>
     <w:p>
       <w:pPr>
         <w:pStyle w:val="Heading2"/>
@@ -873,9 +1056,269 @@
         <w:t xml:space="preserve">Задание для самостоятельной работы.</w:t>
       </w:r>
     </w:p>
-    <w:bookmarkEnd w:id="60"/>
-    <w:bookmarkEnd w:id="61"/>
-    <w:bookmarkStart w:id="62" w:name="выводы"/>
+    <w:p>
+      <w:pPr>
+        <w:pStyle w:val="FirstParagraph"/>
+      </w:pPr>
+      <w:r>
+        <w:t xml:space="preserve">Перехожу в каталог с отчётом по лабораторной работе 2. Открываю шаблон отчёта с помощью текстового редактора gedit (рис. 13).</w:t>
+      </w:r>
+    </w:p>
+    <w:bookmarkStart w:id="75" w:name="fig:013"/>
+    <w:p>
+      <w:pPr>
+        <w:pStyle w:val="CaptionedFigure"/>
+      </w:pPr>
+      <w:r>
+        <w:drawing>
+          <wp:inline>
+            <wp:extent cx="3733800" cy="691657"/>
+            <wp:effectExtent b="0" l="0" r="0" t="0"/>
+            <wp:docPr descr="Рис. 13: Перезод к отчёту и открытие шаблона" title="" id="73" name="Picture"/>
+            <a:graphic>
+              <a:graphicData uri="http://schemas.openxmlformats.org/drawingml/2006/picture">
+                <pic:pic>
+                  <pic:nvPicPr>
+                    <pic:cNvPr descr="image/13.png" id="74" name="Picture"/>
+                    <pic:cNvPicPr>
+                      <a:picLocks noChangeArrowheads="1" noChangeAspect="1"/>
+                    </pic:cNvPicPr>
+                  </pic:nvPicPr>
+                  <pic:blipFill>
+                    <a:blip r:embed="rId72"/>
+                    <a:stretch>
+                      <a:fillRect/>
+                    </a:stretch>
+                  </pic:blipFill>
+                  <pic:spPr bwMode="auto">
+                    <a:xfrm>
+                      <a:off x="0" y="0"/>
+                      <a:ext cx="3733800" cy="691657"/>
+                    </a:xfrm>
+                    <a:prstGeom prst="rect">
+                      <a:avLst/>
+                    </a:prstGeom>
+                    <a:noFill/>
+                    <a:ln w="9525">
+                      <a:noFill/>
+                      <a:headEnd/>
+                      <a:tailEnd/>
+                    </a:ln>
+                  </pic:spPr>
+                </pic:pic>
+              </a:graphicData>
+            </a:graphic>
+          </wp:inline>
+        </w:drawing>
+      </w:r>
+    </w:p>
+    <w:p>
+      <w:pPr>
+        <w:pStyle w:val="ImageCaption"/>
+      </w:pPr>
+      <w:r>
+        <w:t xml:space="preserve">Рис. 13: Перезод к отчёту и открытие шаблона</w:t>
+      </w:r>
+    </w:p>
+    <w:bookmarkEnd w:id="75"/>
+    <w:p>
+      <w:pPr>
+        <w:pStyle w:val="BodyText"/>
+      </w:pPr>
+      <w:r>
+        <w:t xml:space="preserve">Оформляю отчёт (рис. 14).</w:t>
+      </w:r>
+    </w:p>
+    <w:bookmarkStart w:id="79" w:name="fig:014"/>
+    <w:p>
+      <w:pPr>
+        <w:pStyle w:val="CaptionedFigure"/>
+      </w:pPr>
+      <w:r>
+        <w:drawing>
+          <wp:inline>
+            <wp:extent cx="3733800" cy="1157154"/>
+            <wp:effectExtent b="0" l="0" r="0" t="0"/>
+            <wp:docPr descr="Рис. 14: Оформление отчёта" title="" id="77" name="Picture"/>
+            <a:graphic>
+              <a:graphicData uri="http://schemas.openxmlformats.org/drawingml/2006/picture">
+                <pic:pic>
+                  <pic:nvPicPr>
+                    <pic:cNvPr descr="image/14.png" id="78" name="Picture"/>
+                    <pic:cNvPicPr>
+                      <a:picLocks noChangeArrowheads="1" noChangeAspect="1"/>
+                    </pic:cNvPicPr>
+                  </pic:nvPicPr>
+                  <pic:blipFill>
+                    <a:blip r:embed="rId76"/>
+                    <a:stretch>
+                      <a:fillRect/>
+                    </a:stretch>
+                  </pic:blipFill>
+                  <pic:spPr bwMode="auto">
+                    <a:xfrm>
+                      <a:off x="0" y="0"/>
+                      <a:ext cx="3733800" cy="1157154"/>
+                    </a:xfrm>
+                    <a:prstGeom prst="rect">
+                      <a:avLst/>
+                    </a:prstGeom>
+                    <a:noFill/>
+                    <a:ln w="9525">
+                      <a:noFill/>
+                      <a:headEnd/>
+                      <a:tailEnd/>
+                    </a:ln>
+                  </pic:spPr>
+                </pic:pic>
+              </a:graphicData>
+            </a:graphic>
+          </wp:inline>
+        </w:drawing>
+      </w:r>
+    </w:p>
+    <w:p>
+      <w:pPr>
+        <w:pStyle w:val="ImageCaption"/>
+      </w:pPr>
+      <w:r>
+        <w:t xml:space="preserve">Рис. 14: Оформление отчёта</w:t>
+      </w:r>
+    </w:p>
+    <w:bookmarkEnd w:id="79"/>
+    <w:p>
+      <w:pPr>
+        <w:pStyle w:val="BodyText"/>
+      </w:pPr>
+      <w:r>
+        <w:t xml:space="preserve">Удаляю файл со старой версией отчёта командой rm. Переименовываю отчёт, с помощью команды mv, и компилирую его командой make (рис. 15).</w:t>
+      </w:r>
+    </w:p>
+    <w:bookmarkStart w:id="83" w:name="fig:015"/>
+    <w:p>
+      <w:pPr>
+        <w:pStyle w:val="CaptionedFigure"/>
+      </w:pPr>
+      <w:r>
+        <w:drawing>
+          <wp:inline>
+            <wp:extent cx="3733800" cy="1248365"/>
+            <wp:effectExtent b="0" l="0" r="0" t="0"/>
+            <wp:docPr descr="Рис. 15: Подготовка файлов отчёта" title="" id="81" name="Picture"/>
+            <a:graphic>
+              <a:graphicData uri="http://schemas.openxmlformats.org/drawingml/2006/picture">
+                <pic:pic>
+                  <pic:nvPicPr>
+                    <pic:cNvPr descr="image/15.png" id="82" name="Picture"/>
+                    <pic:cNvPicPr>
+                      <a:picLocks noChangeArrowheads="1" noChangeAspect="1"/>
+                    </pic:cNvPicPr>
+                  </pic:nvPicPr>
+                  <pic:blipFill>
+                    <a:blip r:embed="rId80"/>
+                    <a:stretch>
+                      <a:fillRect/>
+                    </a:stretch>
+                  </pic:blipFill>
+                  <pic:spPr bwMode="auto">
+                    <a:xfrm>
+                      <a:off x="0" y="0"/>
+                      <a:ext cx="3733800" cy="1248365"/>
+                    </a:xfrm>
+                    <a:prstGeom prst="rect">
+                      <a:avLst/>
+                    </a:prstGeom>
+                    <a:noFill/>
+                    <a:ln w="9525">
+                      <a:noFill/>
+                      <a:headEnd/>
+                      <a:tailEnd/>
+                    </a:ln>
+                  </pic:spPr>
+                </pic:pic>
+              </a:graphicData>
+            </a:graphic>
+          </wp:inline>
+        </w:drawing>
+      </w:r>
+    </w:p>
+    <w:p>
+      <w:pPr>
+        <w:pStyle w:val="ImageCaption"/>
+      </w:pPr>
+      <w:r>
+        <w:t xml:space="preserve">Рис. 15: Подготовка файлов отчёта</w:t>
+      </w:r>
+    </w:p>
+    <w:bookmarkEnd w:id="83"/>
+    <w:p>
+      <w:pPr>
+        <w:pStyle w:val="BodyText"/>
+      </w:pPr>
+      <w:r>
+        <w:t xml:space="preserve">Загружаю новую версию отчёта на github (рис. 16).</w:t>
+      </w:r>
+    </w:p>
+    <w:bookmarkStart w:id="87" w:name="fig:016"/>
+    <w:p>
+      <w:pPr>
+        <w:pStyle w:val="CaptionedFigure"/>
+      </w:pPr>
+      <w:r>
+        <w:drawing>
+          <wp:inline>
+            <wp:extent cx="3733800" cy="4704949"/>
+            <wp:effectExtent b="0" l="0" r="0" t="0"/>
+            <wp:docPr descr="Рис. 16: Загрузка отчёта на github" title="" id="85" name="Picture"/>
+            <a:graphic>
+              <a:graphicData uri="http://schemas.openxmlformats.org/drawingml/2006/picture">
+                <pic:pic>
+                  <pic:nvPicPr>
+                    <pic:cNvPr descr="image/16.png" id="86" name="Picture"/>
+                    <pic:cNvPicPr>
+                      <a:picLocks noChangeArrowheads="1" noChangeAspect="1"/>
+                    </pic:cNvPicPr>
+                  </pic:nvPicPr>
+                  <pic:blipFill>
+                    <a:blip r:embed="rId84"/>
+                    <a:stretch>
+                      <a:fillRect/>
+                    </a:stretch>
+                  </pic:blipFill>
+                  <pic:spPr bwMode="auto">
+                    <a:xfrm>
+                      <a:off x="0" y="0"/>
+                      <a:ext cx="3733800" cy="4704949"/>
+                    </a:xfrm>
+                    <a:prstGeom prst="rect">
+                      <a:avLst/>
+                    </a:prstGeom>
+                    <a:noFill/>
+                    <a:ln w="9525">
+                      <a:noFill/>
+                      <a:headEnd/>
+                      <a:tailEnd/>
+                    </a:ln>
+                  </pic:spPr>
+                </pic:pic>
+              </a:graphicData>
+            </a:graphic>
+          </wp:inline>
+        </w:drawing>
+      </w:r>
+    </w:p>
+    <w:p>
+      <w:pPr>
+        <w:pStyle w:val="ImageCaption"/>
+      </w:pPr>
+      <w:r>
+        <w:t xml:space="preserve">Рис. 16: Загрузка отчёта на github</w:t>
+      </w:r>
+    </w:p>
+    <w:bookmarkEnd w:id="87"/>
+    <w:bookmarkEnd w:id="88"/>
+    <w:bookmarkEnd w:id="89"/>
+    <w:bookmarkStart w:id="90" w:name="выводы"/>
     <w:p>
       <w:pPr>
         <w:pStyle w:val="Heading1"/>
@@ -901,8 +1344,8 @@
         <w:t xml:space="preserve">Я освоил процедуру оформления отчётов с помощью легковесного языка разметки Markdown.</w:t>
       </w:r>
     </w:p>
-    <w:bookmarkEnd w:id="62"/>
-    <w:bookmarkStart w:id="64" w:name="список-литературы"/>
+    <w:bookmarkEnd w:id="90"/>
+    <w:bookmarkStart w:id="92" w:name="список-литературы"/>
     <w:p>
       <w:pPr>
         <w:pStyle w:val="Heading1"/>
@@ -928,7 +1371,7 @@
           <w:numId w:val="1002"/>
         </w:numPr>
       </w:pPr>
-      <w:hyperlink r:id="rId63">
+      <w:hyperlink r:id="rId91">
         <w:r>
           <w:rPr>
             <w:rStyle w:val="Hyperlink"/>
@@ -937,7 +1380,7 @@
         </w:r>
       </w:hyperlink>
     </w:p>
-    <w:bookmarkEnd w:id="64"/>
+    <w:bookmarkEnd w:id="92"/>
     <w:sectPr/>
   </w:body>
 </w:document>

</xml_diff>